<commit_message>
Finished the 3rd and last agenda topic
</commit_message>
<xml_diff>
--- a/Iteration 3/Group Meeting Report 3.docx
+++ b/Iteration 3/Group Meeting Report 3.docx
@@ -641,6 +641,7 @@
                 <w:showingPlcHdr/>
                 <w15:appearance w15:val="hidden"/>
               </w:sdtPr>
+              <w:sdtEndPr/>
               <w:sdtContent>
                 <w:r>
                   <w:rPr>
@@ -703,6 +704,7 @@
                 <w:showingPlcHdr/>
                 <w15:appearance w15:val="hidden"/>
               </w:sdtPr>
+              <w:sdtEndPr/>
               <w:sdtContent>
                 <w:r>
                   <w:rPr>
@@ -826,6 +828,7 @@
                 <w:showingPlcHdr/>
                 <w15:appearance w15:val="hidden"/>
               </w:sdtPr>
+              <w:sdtEndPr/>
               <w:sdtContent>
                 <w:r>
                   <w:rPr>
@@ -986,6 +989,7 @@
         <w:showingPlcHdr/>
         <w15:appearance w15:val="hidden"/>
       </w:sdtPr>
+      <w:sdtEndPr/>
       <w:sdtContent>
         <w:p>
           <w:pPr>
@@ -1096,6 +1100,7 @@
                 <w:showingPlcHdr/>
                 <w15:appearance w15:val="hidden"/>
               </w:sdtPr>
+              <w:sdtEndPr/>
               <w:sdtContent>
                 <w:r>
                   <w:rPr>
@@ -1147,6 +1152,7 @@
           <w:showingPlcHdr/>
           <w15:appearance w15:val="hidden"/>
         </w:sdtPr>
+        <w:sdtEndPr/>
         <w:sdtContent>
           <w:r>
             <w:rPr>
@@ -1273,6 +1279,7 @@
           <w:showingPlcHdr/>
           <w15:appearance w15:val="hidden"/>
         </w:sdtPr>
+        <w:sdtEndPr/>
         <w:sdtContent>
           <w:r>
             <w:rPr>
@@ -1299,21 +1306,7 @@
         <w:rPr>
           <w:rFonts w:cstheme="minorHAnsi"/>
         </w:rPr>
-        <w:t xml:space="preserve">identifying risks was </w:t>
-      </w:r>
-      <w:proofErr w:type="gramStart"/>
-      <w:r>
-        <w:rPr>
-          <w:rFonts w:cstheme="minorHAnsi"/>
-        </w:rPr>
-        <w:t>a fairly easy</w:t>
-      </w:r>
-      <w:proofErr w:type="gramEnd"/>
-      <w:r>
-        <w:rPr>
-          <w:rFonts w:cstheme="minorHAnsi"/>
-        </w:rPr>
-        <w:t xml:space="preserve"> task to do with the assistance of hindsight</w:t>
+        <w:t>identifying risks was a fairly easy task to do with the assistance of hindsight</w:t>
       </w:r>
       <w:r>
         <w:rPr>
@@ -1393,6 +1386,7 @@
                 <w:showingPlcHdr/>
                 <w15:appearance w15:val="hidden"/>
               </w:sdtPr>
+              <w:sdtEndPr/>
               <w:sdtContent>
                 <w:r>
                   <w:rPr>
@@ -1432,6 +1426,7 @@
                 <w:showingPlcHdr/>
                 <w15:appearance w15:val="hidden"/>
               </w:sdtPr>
+              <w:sdtEndPr/>
               <w:sdtContent>
                 <w:r>
                   <w:rPr>
@@ -1471,6 +1466,7 @@
                 <w:showingPlcHdr/>
                 <w15:appearance w15:val="hidden"/>
               </w:sdtPr>
+              <w:sdtEndPr/>
               <w:sdtContent>
                 <w:r>
                   <w:rPr>
@@ -1693,6 +1689,7 @@
                 <w:showingPlcHdr/>
                 <w15:appearance w15:val="hidden"/>
               </w:sdtPr>
+              <w:sdtEndPr/>
               <w:sdtContent>
                 <w:r>
                   <w:rPr>
@@ -1744,6 +1741,7 @@
           <w:showingPlcHdr/>
           <w15:appearance w15:val="hidden"/>
         </w:sdtPr>
+        <w:sdtEndPr/>
         <w:sdtContent>
           <w:r>
             <w:rPr>
@@ -1818,6 +1816,7 @@
           <w:showingPlcHdr/>
           <w15:appearance w15:val="hidden"/>
         </w:sdtPr>
+        <w:sdtEndPr/>
         <w:sdtContent>
           <w:r>
             <w:rPr>
@@ -1868,21 +1867,7 @@
         <w:rPr>
           <w:rFonts w:cstheme="minorHAnsi"/>
         </w:rPr>
-        <w:t xml:space="preserve"> still on track to </w:t>
-      </w:r>
-      <w:proofErr w:type="gramStart"/>
-      <w:r>
-        <w:rPr>
-          <w:rFonts w:cstheme="minorHAnsi"/>
-        </w:rPr>
-        <w:t>complete</w:t>
-      </w:r>
-      <w:proofErr w:type="gramEnd"/>
-      <w:r>
-        <w:rPr>
-          <w:rFonts w:cstheme="minorHAnsi"/>
-        </w:rPr>
-        <w:t xml:space="preserve"> our </w:t>
+        <w:t xml:space="preserve"> still on track to complete our </w:t>
       </w:r>
       <w:r>
         <w:rPr>
@@ -1952,6 +1937,7 @@
                 <w:showingPlcHdr/>
                 <w15:appearance w15:val="hidden"/>
               </w:sdtPr>
+              <w:sdtEndPr/>
               <w:sdtContent>
                 <w:r>
                   <w:rPr>
@@ -1989,6 +1975,7 @@
                 <w:showingPlcHdr/>
                 <w15:appearance w15:val="hidden"/>
               </w:sdtPr>
+              <w:sdtEndPr/>
               <w:sdtContent>
                 <w:r>
                   <w:rPr>
@@ -2026,6 +2013,7 @@
                 <w:showingPlcHdr/>
                 <w15:appearance w15:val="hidden"/>
               </w:sdtPr>
+              <w:sdtEndPr/>
               <w:sdtContent>
                 <w:r>
                   <w:rPr>
@@ -2301,6 +2289,7 @@
                 <w:showingPlcHdr/>
                 <w15:appearance w15:val="hidden"/>
               </w:sdtPr>
+              <w:sdtEndPr/>
               <w:sdtContent>
                 <w:r>
                   <w:rPr>
@@ -2352,6 +2341,7 @@
           <w:showingPlcHdr/>
           <w15:appearance w15:val="hidden"/>
         </w:sdtPr>
+        <w:sdtEndPr/>
         <w:sdtContent>
           <w:r>
             <w:rPr>
@@ -2361,6 +2351,85 @@
           </w:r>
         </w:sdtContent>
       </w:sdt>
+    </w:p>
+    <w:p>
+      <w:pPr>
+        <w:rPr>
+          <w:rFonts w:cstheme="minorHAnsi"/>
+        </w:rPr>
+      </w:pPr>
+      <w:r>
+        <w:rPr>
+          <w:rFonts w:cstheme="minorHAnsi"/>
+        </w:rPr>
+        <w:t>The start of our project was a little bit rough to say the least. Although after a while we managed to get back on track at around Iteration 2 with a proper plan and division of tasks</w:t>
+      </w:r>
+      <w:r>
+        <w:rPr>
+          <w:rFonts w:cstheme="minorHAnsi"/>
+        </w:rPr>
+        <w:t>. This</w:t>
+      </w:r>
+      <w:r>
+        <w:rPr>
+          <w:rFonts w:cstheme="minorHAnsi"/>
+        </w:rPr>
+        <w:t xml:space="preserve"> efficient work</w:t>
+      </w:r>
+      <w:r>
+        <w:rPr>
+          <w:rFonts w:cstheme="minorHAnsi"/>
+        </w:rPr>
+        <w:t xml:space="preserve"> period was short lived though as </w:t>
+      </w:r>
+      <w:r>
+        <w:rPr>
+          <w:rFonts w:cstheme="minorHAnsi"/>
+        </w:rPr>
+        <w:t xml:space="preserve">the </w:t>
+      </w:r>
+      <w:r>
+        <w:rPr>
+          <w:rFonts w:cstheme="minorHAnsi"/>
+        </w:rPr>
+        <w:t xml:space="preserve">tasks for Iteration 3 </w:t>
+      </w:r>
+      <w:r>
+        <w:rPr>
+          <w:rFonts w:cstheme="minorHAnsi"/>
+        </w:rPr>
+        <w:t>we’re</w:t>
+      </w:r>
+      <w:r>
+        <w:rPr>
+          <w:rFonts w:cstheme="minorHAnsi"/>
+        </w:rPr>
+        <w:t xml:space="preserve"> a bit </w:t>
+      </w:r>
+      <w:r>
+        <w:rPr>
+          <w:rFonts w:cstheme="minorHAnsi"/>
+        </w:rPr>
+        <w:t>more rushed when compared even to Iteration 1</w:t>
+      </w:r>
+      <w:r>
+        <w:rPr>
+          <w:rFonts w:cstheme="minorHAnsi"/>
+        </w:rPr>
+        <w:t xml:space="preserve"> due to various reasons and setbacks</w:t>
+      </w:r>
+      <w:r>
+        <w:rPr>
+          <w:rFonts w:cstheme="minorHAnsi"/>
+        </w:rPr>
+        <w:t>.</w:t>
+      </w:r>
+      <w:r>
+        <w:rPr>
+          <w:rFonts w:cstheme="minorHAnsi"/>
+        </w:rPr>
+        <w:t xml:space="preserve"> </w:t>
+      </w:r>
     </w:p>
     <w:p>
       <w:pPr>
@@ -2389,6 +2458,7 @@
           <w:showingPlcHdr/>
           <w15:appearance w15:val="hidden"/>
         </w:sdtPr>
+        <w:sdtEndPr/>
         <w:sdtContent>
           <w:r>
             <w:rPr>
@@ -2398,6 +2468,91 @@
           </w:r>
         </w:sdtContent>
       </w:sdt>
+    </w:p>
+    <w:p>
+      <w:pPr>
+        <w:rPr>
+          <w:rFonts w:cstheme="minorHAnsi"/>
+        </w:rPr>
+      </w:pPr>
+      <w:r>
+        <w:rPr>
+          <w:rFonts w:cstheme="minorHAnsi"/>
+        </w:rPr>
+        <w:t>Overall,</w:t>
+      </w:r>
+      <w:r>
+        <w:rPr>
+          <w:rFonts w:cstheme="minorHAnsi"/>
+        </w:rPr>
+        <w:t xml:space="preserve"> </w:t>
+      </w:r>
+      <w:r>
+        <w:rPr>
+          <w:rFonts w:cstheme="minorHAnsi"/>
+        </w:rPr>
+        <w:t>our</w:t>
+      </w:r>
+      <w:r>
+        <w:rPr>
+          <w:rFonts w:cstheme="minorHAnsi"/>
+        </w:rPr>
+        <w:t xml:space="preserve"> project went really </w:t>
+      </w:r>
+      <w:r>
+        <w:rPr>
+          <w:rFonts w:cstheme="minorHAnsi"/>
+        </w:rPr>
+        <w:t>well,</w:t>
+      </w:r>
+      <w:r>
+        <w:rPr>
+          <w:rFonts w:cstheme="minorHAnsi"/>
+        </w:rPr>
+        <w:t xml:space="preserve"> </w:t>
+      </w:r>
+      <w:r>
+        <w:rPr>
+          <w:rFonts w:cstheme="minorHAnsi"/>
+        </w:rPr>
+        <w:t>and we managed to get all of our important tasks done and submitted before their due dates.</w:t>
+      </w:r>
+      <w:r>
+        <w:rPr>
+          <w:rFonts w:cstheme="minorHAnsi"/>
+        </w:rPr>
+        <w:t xml:space="preserve"> As a group that had a late </w:t>
+      </w:r>
+      <w:r>
+        <w:rPr>
+          <w:rFonts w:cstheme="minorHAnsi"/>
+        </w:rPr>
+        <w:t>additio</w:t>
+      </w:r>
+      <w:r>
+        <w:rPr>
+          <w:rFonts w:cstheme="minorHAnsi"/>
+        </w:rPr>
+        <w:t>n</w:t>
+      </w:r>
+      <w:r>
+        <w:rPr>
+          <w:rFonts w:cstheme="minorHAnsi"/>
+        </w:rPr>
+        <w:t xml:space="preserve"> to the team</w:t>
+      </w:r>
+      <w:r>
+        <w:rPr>
+          <w:rFonts w:cstheme="minorHAnsi"/>
+        </w:rPr>
+        <w:t xml:space="preserve"> and a semi-scuffed communication syste</w:t>
+      </w:r>
+      <w:r>
+        <w:rPr>
+          <w:rFonts w:cstheme="minorHAnsi"/>
+        </w:rPr>
+        <w:t>m, we’re all satisfied with our outcome.</w:t>
+      </w:r>
     </w:p>
     <w:p>
       <w:pPr>
@@ -2460,6 +2615,7 @@
                 <w:showingPlcHdr/>
                 <w15:appearance w15:val="hidden"/>
               </w:sdtPr>
+              <w:sdtEndPr/>
               <w:sdtContent>
                 <w:r>
                   <w:rPr>
@@ -2497,6 +2653,7 @@
                 <w:showingPlcHdr/>
                 <w15:appearance w15:val="hidden"/>
               </w:sdtPr>
+              <w:sdtEndPr/>
               <w:sdtContent>
                 <w:r>
                   <w:rPr>
@@ -2534,6 +2691,7 @@
                 <w:showingPlcHdr/>
                 <w15:appearance w15:val="hidden"/>
               </w:sdtPr>
+              <w:sdtEndPr/>
               <w:sdtContent>
                 <w:r>
                   <w:rPr>
@@ -2868,6 +3026,7 @@
           <w:showingPlcHdr/>
           <w15:appearance w15:val="hidden"/>
         </w:sdtPr>
+        <w:sdtEndPr/>
         <w:sdtContent>
           <w:r>
             <w:rPr>
@@ -2901,6 +3060,7 @@
           <w:showingPlcHdr/>
           <w15:appearance w15:val="hidden"/>
         </w:sdtPr>
+        <w:sdtEndPr/>
         <w:sdtContent>
           <w:r>
             <w:rPr>
@@ -3144,6 +3304,7 @@
         <w:docPartUnique/>
       </w:docPartObj>
     </w:sdtPr>
+    <w:sdtEndPr/>
     <w:sdtContent>
       <w:sdt>
         <w:sdtPr>
@@ -3153,6 +3314,7 @@
             <w:docPartUnique/>
           </w:docPartObj>
         </w:sdtPr>
+        <w:sdtEndPr/>
         <w:sdtContent>
           <w:p>
             <w:pPr>
@@ -5321,6 +5483,7 @@
     <w:rsid w:val="008579DE"/>
     <w:rsid w:val="008916CA"/>
     <w:rsid w:val="00976434"/>
+    <w:rsid w:val="009C5E8D"/>
     <w:rsid w:val="00A448B1"/>
     <w:rsid w:val="00B317CF"/>
     <w:rsid w:val="00B467A2"/>
@@ -6143,12 +6306,6 @@
 </file>
 
 <file path=customXml/item1.xml><?xml version="1.0" encoding="utf-8"?>
-<p:properties xmlns:p="http://schemas.microsoft.com/office/2006/metadata/properties" xmlns:xsi="http://www.w3.org/2001/XMLSchema-instance" xmlns:pc="http://schemas.microsoft.com/office/infopath/2007/PartnerControls">
-  <documentManagement/>
-</p:properties>
-</file>
-
-<file path=customXml/item2.xml><?xml version="1.0" encoding="utf-8"?>
 <ct:contentTypeSchema xmlns:ct="http://schemas.microsoft.com/office/2006/metadata/contentType" xmlns:ma="http://schemas.microsoft.com/office/2006/metadata/properties/metaAttributes" ct:_="" ma:_="" ma:contentTypeName="Document" ma:contentTypeID="0x01010021FF3BF40CCD11489C7593694C95B5EE" ma:contentTypeVersion="5" ma:contentTypeDescription="Create a new document." ma:contentTypeScope="" ma:versionID="0f55d8ddadf25351cdb08e8e82fe1ea8">
   <xsd:schema xmlns:xsd="http://www.w3.org/2001/XMLSchema" xmlns:xs="http://www.w3.org/2001/XMLSchema" xmlns:p="http://schemas.microsoft.com/office/2006/metadata/properties" xmlns:ns3="2f0470b4-47c5-4c14-ad46-72f8b378acfd" xmlns:ns4="3032a5e3-5993-49f6-b730-086e11975eaf" targetNamespace="http://schemas.microsoft.com/office/2006/metadata/properties" ma:root="true" ma:fieldsID="0781f59e628f971fb4ef0c186e6a0de8" ns3:_="" ns4:_="">
     <xsd:import namespace="2f0470b4-47c5-4c14-ad46-72f8b378acfd"/>
@@ -6319,6 +6476,12 @@
 </ct:contentTypeSchema>
 </file>
 
+<file path=customXml/item2.xml><?xml version="1.0" encoding="utf-8"?>
+<p:properties xmlns:p="http://schemas.microsoft.com/office/2006/metadata/properties" xmlns:xsi="http://www.w3.org/2001/XMLSchema-instance" xmlns:pc="http://schemas.microsoft.com/office/infopath/2007/PartnerControls">
+  <documentManagement/>
+</p:properties>
+</file>
+
 <file path=customXml/item3.xml><?xml version="1.0" encoding="utf-8"?>
 <?mso-contentType ?>
 <FormTemplates xmlns="http://schemas.microsoft.com/sharepoint/v3/contenttype/forms">
@@ -6329,15 +6492,6 @@
 </file>
 
 <file path=customXml/itemProps1.xml><?xml version="1.0" encoding="utf-8"?>
-<ds:datastoreItem xmlns:ds="http://schemas.openxmlformats.org/officeDocument/2006/customXml" ds:itemID="{5A86B5EA-CD6A-44AC-ADB2-4CA45AFB352E}">
-  <ds:schemaRefs>
-    <ds:schemaRef ds:uri="http://schemas.microsoft.com/office/2006/metadata/properties"/>
-    <ds:schemaRef ds:uri="http://schemas.microsoft.com/office/infopath/2007/PartnerControls"/>
-  </ds:schemaRefs>
-</ds:datastoreItem>
-</file>
-
-<file path=customXml/itemProps2.xml><?xml version="1.0" encoding="utf-8"?>
 <ds:datastoreItem xmlns:ds="http://schemas.openxmlformats.org/officeDocument/2006/customXml" ds:itemID="{C19EFC77-5989-4EDB-B85D-0DAD07F34557}">
   <ds:schemaRefs>
     <ds:schemaRef ds:uri="http://schemas.microsoft.com/office/2006/metadata/contentType"/>
@@ -6356,6 +6510,15 @@
 </ds:datastoreItem>
 </file>
 
+<file path=customXml/itemProps2.xml><?xml version="1.0" encoding="utf-8"?>
+<ds:datastoreItem xmlns:ds="http://schemas.openxmlformats.org/officeDocument/2006/customXml" ds:itemID="{5A86B5EA-CD6A-44AC-ADB2-4CA45AFB352E}">
+  <ds:schemaRefs>
+    <ds:schemaRef ds:uri="http://schemas.microsoft.com/office/2006/metadata/properties"/>
+    <ds:schemaRef ds:uri="http://schemas.microsoft.com/office/infopath/2007/PartnerControls"/>
+  </ds:schemaRefs>
+</ds:datastoreItem>
+</file>
+
 <file path=customXml/itemProps3.xml><?xml version="1.0" encoding="utf-8"?>
 <ds:datastoreItem xmlns:ds="http://schemas.openxmlformats.org/officeDocument/2006/customXml" ds:itemID="{5542552F-FBC5-443F-B977-388D14297FB7}">
   <ds:schemaRefs>

</xml_diff>